<commit_message>
Started defining UAT Test Scripts
</commit_message>
<xml_diff>
--- a/Assessment Documents/UAT Test Script.docx
+++ b/Assessment Documents/UAT Test Script.docx
@@ -4,34 +4,29 @@
   <w:body>
     <w:tbl>
       <w:tblPr>
-        <w:tblW w:w="13178" w:type="dxa"/>
+        <w:tblW w:w="11022" w:type="dxa"/>
+        <w:tblInd w:w="-743" w:type="dxa"/>
         <w:tblLayout w:type="fixed"/>
         <w:tblLook w:val="0000" w:firstRow="0" w:lastRow="0" w:firstColumn="0" w:lastColumn="0" w:noHBand="0" w:noVBand="0"/>
       </w:tblPr>
       <w:tblGrid>
-        <w:gridCol w:w="558"/>
-        <w:gridCol w:w="2880"/>
-        <w:gridCol w:w="30"/>
-        <w:gridCol w:w="2686"/>
-        <w:gridCol w:w="5596"/>
-        <w:gridCol w:w="714"/>
-        <w:gridCol w:w="714"/>
+        <w:gridCol w:w="425"/>
+        <w:gridCol w:w="2269"/>
+        <w:gridCol w:w="1978"/>
+        <w:gridCol w:w="5177"/>
+        <w:gridCol w:w="709"/>
+        <w:gridCol w:w="464"/>
       </w:tblGrid>
       <w:tr>
-        <w:tblPrEx>
-          <w:tblCellMar>
-            <w:top w:w="0" w:type="dxa"/>
-            <w:bottom w:w="0" w:type="dxa"/>
-          </w:tblCellMar>
-        </w:tblPrEx>
         <w:trPr>
           <w:cantSplit/>
+          <w:trHeight w:val="454"/>
           <w:tblHeader/>
         </w:trPr>
         <w:tc>
           <w:tcPr>
-            <w:tcW w:w="3468" w:type="dxa"/>
-            <w:gridSpan w:val="3"/>
+            <w:tcW w:w="2694" w:type="dxa"/>
+            <w:gridSpan w:val="2"/>
             <w:tcBorders>
               <w:top w:val="single" w:sz="6" w:space="0" w:color="auto"/>
               <w:left w:val="single" w:sz="4" w:space="0" w:color="auto"/>
@@ -42,12 +37,11 @@
           <w:p>
             <w:pPr>
               <w:pStyle w:val="bp"/>
+              <w:ind w:left="567"/>
               <w:rPr>
                 <w:b/>
               </w:rPr>
             </w:pPr>
-            <w:bookmarkStart w:id="0" w:name="_GoBack"/>
-            <w:bookmarkEnd w:id="0"/>
             <w:r>
               <w:rPr>
                 <w:b/>
@@ -58,7 +52,7 @@
         </w:tc>
         <w:tc>
           <w:tcPr>
-            <w:tcW w:w="9710" w:type="dxa"/>
+            <w:tcW w:w="8328" w:type="dxa"/>
             <w:gridSpan w:val="4"/>
             <w:tcBorders>
               <w:top w:val="single" w:sz="6" w:space="0" w:color="auto"/>
@@ -91,20 +85,15 @@
         </w:tc>
       </w:tr>
       <w:tr>
-        <w:tblPrEx>
-          <w:tblCellMar>
-            <w:top w:w="0" w:type="dxa"/>
-            <w:bottom w:w="0" w:type="dxa"/>
-          </w:tblCellMar>
-        </w:tblPrEx>
         <w:trPr>
           <w:cantSplit/>
+          <w:trHeight w:val="469"/>
           <w:tblHeader/>
         </w:trPr>
         <w:tc>
           <w:tcPr>
-            <w:tcW w:w="3468" w:type="dxa"/>
-            <w:gridSpan w:val="3"/>
+            <w:tcW w:w="2694" w:type="dxa"/>
+            <w:gridSpan w:val="2"/>
             <w:tcBorders>
               <w:top w:val="single" w:sz="6" w:space="0" w:color="auto"/>
               <w:left w:val="single" w:sz="4" w:space="0" w:color="auto"/>
@@ -147,7 +136,7 @@
         </w:tc>
         <w:tc>
           <w:tcPr>
-            <w:tcW w:w="9710" w:type="dxa"/>
+            <w:tcW w:w="8328" w:type="dxa"/>
             <w:gridSpan w:val="4"/>
             <w:tcBorders>
               <w:top w:val="single" w:sz="6" w:space="0" w:color="auto"/>
@@ -174,35 +163,21 @@
                 <w:sz w:val="24"/>
                 <w:szCs w:val="24"/>
               </w:rPr>
-              <w:t>&lt;</w:t>
-            </w:r>
-            <w:r>
-              <w:rPr>
-                <w:color w:val="0000FF"/>
-                <w:sz w:val="24"/>
-                <w:szCs w:val="24"/>
-              </w:rPr>
-              <w:t>use case name&gt;</w:t>
+              <w:t>Initialize Borrow Book Use Case</w:t>
             </w:r>
           </w:p>
         </w:tc>
       </w:tr>
       <w:tr>
-        <w:tblPrEx>
-          <w:tblCellMar>
-            <w:top w:w="0" w:type="dxa"/>
-            <w:bottom w:w="0" w:type="dxa"/>
-          </w:tblCellMar>
-        </w:tblPrEx>
         <w:trPr>
           <w:cantSplit/>
-          <w:trHeight w:val="711"/>
+          <w:trHeight w:val="742"/>
           <w:tblHeader/>
         </w:trPr>
         <w:tc>
           <w:tcPr>
-            <w:tcW w:w="3468" w:type="dxa"/>
-            <w:gridSpan w:val="3"/>
+            <w:tcW w:w="2694" w:type="dxa"/>
+            <w:gridSpan w:val="2"/>
             <w:tcBorders>
               <w:top w:val="single" w:sz="6" w:space="0" w:color="auto"/>
               <w:left w:val="single" w:sz="4" w:space="0" w:color="auto"/>
@@ -227,7 +202,7 @@
         </w:tc>
         <w:tc>
           <w:tcPr>
-            <w:tcW w:w="9710" w:type="dxa"/>
+            <w:tcW w:w="8328" w:type="dxa"/>
             <w:gridSpan w:val="4"/>
             <w:tcBorders>
               <w:top w:val="single" w:sz="6" w:space="0" w:color="auto"/>
@@ -306,20 +281,15 @@
         </w:tc>
       </w:tr>
       <w:tr>
-        <w:tblPrEx>
-          <w:tblCellMar>
-            <w:top w:w="0" w:type="dxa"/>
-            <w:bottom w:w="0" w:type="dxa"/>
-          </w:tblCellMar>
-        </w:tblPrEx>
         <w:trPr>
           <w:cantSplit/>
+          <w:trHeight w:val="469"/>
           <w:tblHeader/>
         </w:trPr>
         <w:tc>
           <w:tcPr>
-            <w:tcW w:w="3468" w:type="dxa"/>
-            <w:gridSpan w:val="3"/>
+            <w:tcW w:w="2694" w:type="dxa"/>
+            <w:gridSpan w:val="2"/>
             <w:tcBorders>
               <w:top w:val="single" w:sz="4" w:space="0" w:color="auto"/>
               <w:left w:val="single" w:sz="4" w:space="0" w:color="auto"/>
@@ -344,7 +314,7 @@
         </w:tc>
         <w:tc>
           <w:tcPr>
-            <w:tcW w:w="9710" w:type="dxa"/>
+            <w:tcW w:w="8328" w:type="dxa"/>
             <w:gridSpan w:val="4"/>
             <w:tcBorders>
               <w:top w:val="single" w:sz="4" w:space="0" w:color="auto"/>
@@ -407,20 +377,15 @@
         </w:tc>
       </w:tr>
       <w:tr>
-        <w:tblPrEx>
-          <w:tblCellMar>
-            <w:top w:w="0" w:type="dxa"/>
-            <w:bottom w:w="0" w:type="dxa"/>
-          </w:tblCellMar>
-        </w:tblPrEx>
         <w:trPr>
           <w:cantSplit/>
+          <w:trHeight w:val="454"/>
           <w:tblHeader/>
         </w:trPr>
         <w:tc>
           <w:tcPr>
-            <w:tcW w:w="3468" w:type="dxa"/>
-            <w:gridSpan w:val="3"/>
+            <w:tcW w:w="2694" w:type="dxa"/>
+            <w:gridSpan w:val="2"/>
             <w:tcBorders>
               <w:top w:val="single" w:sz="6" w:space="0" w:color="auto"/>
               <w:left w:val="single" w:sz="4" w:space="0" w:color="auto"/>
@@ -445,7 +410,7 @@
         </w:tc>
         <w:tc>
           <w:tcPr>
-            <w:tcW w:w="9710" w:type="dxa"/>
+            <w:tcW w:w="8328" w:type="dxa"/>
             <w:gridSpan w:val="4"/>
             <w:tcBorders>
               <w:top w:val="single" w:sz="6" w:space="0" w:color="auto"/>
@@ -507,19 +472,14 @@
         </w:tc>
       </w:tr>
       <w:tr>
-        <w:tblPrEx>
-          <w:tblCellMar>
-            <w:top w:w="0" w:type="dxa"/>
-            <w:bottom w:w="0" w:type="dxa"/>
-          </w:tblCellMar>
-        </w:tblPrEx>
         <w:trPr>
           <w:cantSplit/>
+          <w:trHeight w:val="96"/>
           <w:tblHeader/>
         </w:trPr>
         <w:tc>
           <w:tcPr>
-            <w:tcW w:w="3438" w:type="dxa"/>
+            <w:tcW w:w="2694" w:type="dxa"/>
             <w:gridSpan w:val="2"/>
             <w:tcBorders>
               <w:top w:val="single" w:sz="6" w:space="0" w:color="auto"/>
@@ -552,8 +512,8 @@
         </w:tc>
         <w:tc>
           <w:tcPr>
-            <w:tcW w:w="9740" w:type="dxa"/>
-            <w:gridSpan w:val="5"/>
+            <w:tcW w:w="8328" w:type="dxa"/>
+            <w:gridSpan w:val="4"/>
             <w:tcBorders>
               <w:top w:val="single" w:sz="6" w:space="0" w:color="auto"/>
               <w:left w:val="single" w:sz="6" w:space="0" w:color="auto"/>
@@ -597,19 +557,14 @@
         </w:tc>
       </w:tr>
       <w:tr>
-        <w:tblPrEx>
-          <w:tblCellMar>
-            <w:top w:w="0" w:type="dxa"/>
-            <w:bottom w:w="0" w:type="dxa"/>
-          </w:tblCellMar>
-        </w:tblPrEx>
         <w:trPr>
           <w:cantSplit/>
+          <w:trHeight w:val="547"/>
           <w:tblHeader/>
         </w:trPr>
         <w:tc>
           <w:tcPr>
-            <w:tcW w:w="3438" w:type="dxa"/>
+            <w:tcW w:w="2694" w:type="dxa"/>
             <w:gridSpan w:val="2"/>
             <w:tcBorders>
               <w:top w:val="single" w:sz="6" w:space="0" w:color="auto"/>
@@ -630,14 +585,21 @@
               <w:rPr>
                 <w:b/>
               </w:rPr>
-              <w:t>Result (Pass/Fail/Warning/Incomplete)</w:t>
-            </w:r>
-          </w:p>
-        </w:tc>
-        <w:tc>
-          <w:tcPr>
-            <w:tcW w:w="9740" w:type="dxa"/>
-            <w:gridSpan w:val="5"/>
+              <w:t xml:space="preserve">Result </w:t>
+            </w:r>
+            <w:r>
+              <w:rPr>
+                <w:b/>
+                <w:sz w:val="18"/>
+              </w:rPr>
+              <w:t>(Pass/Fail/Warning/Incomplete)</w:t>
+            </w:r>
+          </w:p>
+        </w:tc>
+        <w:tc>
+          <w:tcPr>
+            <w:tcW w:w="8328" w:type="dxa"/>
+            <w:gridSpan w:val="4"/>
             <w:tcBorders>
               <w:top w:val="single" w:sz="6" w:space="0" w:color="auto"/>
               <w:left w:val="single" w:sz="6" w:space="0" w:color="auto"/>
@@ -668,19 +630,15 @@
             <w:insideH w:val="single" w:sz="6" w:space="0" w:color="auto"/>
             <w:insideV w:val="single" w:sz="6" w:space="0" w:color="auto"/>
           </w:tblBorders>
-          <w:tblCellMar>
-            <w:top w:w="0" w:type="dxa"/>
-            <w:bottom w:w="0" w:type="dxa"/>
-          </w:tblCellMar>
         </w:tblPrEx>
         <w:trPr>
           <w:cantSplit/>
-          <w:trHeight w:val="80"/>
+          <w:trHeight w:val="83"/>
           <w:tblHeader/>
         </w:trPr>
         <w:tc>
           <w:tcPr>
-            <w:tcW w:w="558" w:type="dxa"/>
+            <w:tcW w:w="425" w:type="dxa"/>
             <w:tcBorders>
               <w:bottom w:val="single" w:sz="4" w:space="0" w:color="auto"/>
               <w:right w:val="single" w:sz="4" w:space="0" w:color="auto"/>
@@ -703,8 +661,8 @@
         </w:tc>
         <w:tc>
           <w:tcPr>
-            <w:tcW w:w="5596" w:type="dxa"/>
-            <w:gridSpan w:val="3"/>
+            <w:tcW w:w="4247" w:type="dxa"/>
+            <w:gridSpan w:val="2"/>
             <w:tcBorders>
               <w:left w:val="single" w:sz="4" w:space="0" w:color="auto"/>
               <w:bottom w:val="single" w:sz="4" w:space="0" w:color="auto"/>
@@ -734,7 +692,7 @@
         </w:tc>
         <w:tc>
           <w:tcPr>
-            <w:tcW w:w="5596" w:type="dxa"/>
+            <w:tcW w:w="5177" w:type="dxa"/>
             <w:shd w:val="clear" w:color="auto" w:fill="C0C0C0"/>
           </w:tcPr>
           <w:p>
@@ -756,7 +714,7 @@
         </w:tc>
         <w:tc>
           <w:tcPr>
-            <w:tcW w:w="714" w:type="dxa"/>
+            <w:tcW w:w="709" w:type="dxa"/>
             <w:shd w:val="clear" w:color="auto" w:fill="C0C0C0"/>
           </w:tcPr>
           <w:p>
@@ -780,7 +738,7 @@
         </w:tc>
         <w:tc>
           <w:tcPr>
-            <w:tcW w:w="714" w:type="dxa"/>
+            <w:tcW w:w="464" w:type="dxa"/>
             <w:shd w:val="clear" w:color="auto" w:fill="C0C0C0"/>
           </w:tcPr>
           <w:p>
@@ -813,89 +771,28 @@
             <w:insideH w:val="single" w:sz="6" w:space="0" w:color="auto"/>
             <w:insideV w:val="single" w:sz="6" w:space="0" w:color="auto"/>
           </w:tblBorders>
-          <w:tblCellMar>
-            <w:top w:w="0" w:type="dxa"/>
-            <w:bottom w:w="0" w:type="dxa"/>
-          </w:tblCellMar>
         </w:tblPrEx>
         <w:trPr>
           <w:cantSplit/>
-          <w:trHeight w:val="80"/>
+          <w:trHeight w:val="83"/>
         </w:trPr>
         <w:tc>
           <w:tcPr>
-            <w:tcW w:w="558" w:type="dxa"/>
+            <w:tcW w:w="11022" w:type="dxa"/>
+            <w:gridSpan w:val="6"/>
             <w:tcBorders>
               <w:top w:val="single" w:sz="4" w:space="0" w:color="auto"/>
-              <w:right w:val="single" w:sz="4" w:space="0" w:color="auto"/>
             </w:tcBorders>
-          </w:tcPr>
-          <w:p>
-            <w:pPr>
-              <w:pStyle w:val="proc"/>
-              <w:rPr>
-                <w:sz w:val="24"/>
-              </w:rPr>
-            </w:pPr>
-          </w:p>
-        </w:tc>
-        <w:tc>
-          <w:tcPr>
-            <w:tcW w:w="5596" w:type="dxa"/>
-            <w:gridSpan w:val="3"/>
-            <w:tcBorders>
-              <w:top w:val="single" w:sz="4" w:space="0" w:color="auto"/>
-              <w:left w:val="single" w:sz="4" w:space="0" w:color="auto"/>
-            </w:tcBorders>
-          </w:tcPr>
-          <w:p>
-            <w:pPr>
-              <w:pStyle w:val="proc"/>
-              <w:numPr>
-                <w:ilvl w:val="0"/>
-                <w:numId w:val="0"/>
-              </w:numPr>
-              <w:ind w:left="360" w:hanging="360"/>
-              <w:rPr>
-                <w:sz w:val="24"/>
-              </w:rPr>
-            </w:pPr>
-          </w:p>
-        </w:tc>
-        <w:tc>
-          <w:tcPr>
-            <w:tcW w:w="5596" w:type="dxa"/>
-          </w:tcPr>
-          <w:p>
-            <w:pPr>
-              <w:pStyle w:val="bp"/>
-              <w:rPr>
-                <w:sz w:val="24"/>
-              </w:rPr>
-            </w:pPr>
-          </w:p>
-        </w:tc>
-        <w:tc>
-          <w:tcPr>
-            <w:tcW w:w="714" w:type="dxa"/>
           </w:tcPr>
           <w:p>
             <w:pPr>
               <w:pStyle w:val="RowHeadings"/>
               <w:spacing w:before="80" w:after="80"/>
-              <w:jc w:val="center"/>
-            </w:pPr>
-          </w:p>
-        </w:tc>
-        <w:tc>
-          <w:tcPr>
-            <w:tcW w:w="714" w:type="dxa"/>
-          </w:tcPr>
-          <w:p>
-            <w:pPr>
-              <w:pStyle w:val="RowHeadings"/>
-              <w:spacing w:before="80" w:after="80"/>
-            </w:pPr>
+              <w:jc w:val="both"/>
+            </w:pPr>
+            <w:r>
+              <w:t xml:space="preserve">Test 1 - </w:t>
+            </w:r>
           </w:p>
         </w:tc>
       </w:tr>
@@ -909,18 +806,14 @@
             <w:insideH w:val="single" w:sz="6" w:space="0" w:color="auto"/>
             <w:insideV w:val="single" w:sz="6" w:space="0" w:color="auto"/>
           </w:tblBorders>
-          <w:tblCellMar>
-            <w:top w:w="0" w:type="dxa"/>
-            <w:bottom w:w="0" w:type="dxa"/>
-          </w:tblCellMar>
         </w:tblPrEx>
         <w:trPr>
           <w:cantSplit/>
-          <w:trHeight w:val="80"/>
+          <w:trHeight w:val="83"/>
         </w:trPr>
         <w:tc>
           <w:tcPr>
-            <w:tcW w:w="558" w:type="dxa"/>
+            <w:tcW w:w="425" w:type="dxa"/>
             <w:tcBorders>
               <w:right w:val="single" w:sz="4" w:space="0" w:color="auto"/>
             </w:tcBorders>
@@ -936,8 +829,8 @@
         </w:tc>
         <w:tc>
           <w:tcPr>
-            <w:tcW w:w="5596" w:type="dxa"/>
-            <w:gridSpan w:val="3"/>
+            <w:tcW w:w="4247" w:type="dxa"/>
+            <w:gridSpan w:val="2"/>
             <w:tcBorders>
               <w:left w:val="single" w:sz="4" w:space="0" w:color="auto"/>
             </w:tcBorders>
@@ -957,7 +850,7 @@
         </w:tc>
         <w:tc>
           <w:tcPr>
-            <w:tcW w:w="5596" w:type="dxa"/>
+            <w:tcW w:w="5177" w:type="dxa"/>
           </w:tcPr>
           <w:p>
             <w:pPr>
@@ -970,7 +863,7 @@
         </w:tc>
         <w:tc>
           <w:tcPr>
-            <w:tcW w:w="714" w:type="dxa"/>
+            <w:tcW w:w="709" w:type="dxa"/>
           </w:tcPr>
           <w:p>
             <w:pPr>
@@ -982,7 +875,7 @@
         </w:tc>
         <w:tc>
           <w:tcPr>
-            <w:tcW w:w="714" w:type="dxa"/>
+            <w:tcW w:w="464" w:type="dxa"/>
           </w:tcPr>
           <w:p>
             <w:pPr>
@@ -1002,18 +895,14 @@
             <w:insideH w:val="single" w:sz="6" w:space="0" w:color="auto"/>
             <w:insideV w:val="single" w:sz="6" w:space="0" w:color="auto"/>
           </w:tblBorders>
-          <w:tblCellMar>
-            <w:top w:w="0" w:type="dxa"/>
-            <w:bottom w:w="0" w:type="dxa"/>
-          </w:tblCellMar>
         </w:tblPrEx>
         <w:trPr>
           <w:cantSplit/>
-          <w:trHeight w:val="80"/>
+          <w:trHeight w:val="83"/>
         </w:trPr>
         <w:tc>
           <w:tcPr>
-            <w:tcW w:w="558" w:type="dxa"/>
+            <w:tcW w:w="425" w:type="dxa"/>
             <w:tcBorders>
               <w:right w:val="single" w:sz="4" w:space="0" w:color="auto"/>
             </w:tcBorders>
@@ -1029,8 +918,8 @@
         </w:tc>
         <w:tc>
           <w:tcPr>
-            <w:tcW w:w="5596" w:type="dxa"/>
-            <w:gridSpan w:val="3"/>
+            <w:tcW w:w="4247" w:type="dxa"/>
+            <w:gridSpan w:val="2"/>
             <w:tcBorders>
               <w:left w:val="single" w:sz="4" w:space="0" w:color="auto"/>
             </w:tcBorders>
@@ -1050,7 +939,7 @@
         </w:tc>
         <w:tc>
           <w:tcPr>
-            <w:tcW w:w="5596" w:type="dxa"/>
+            <w:tcW w:w="5177" w:type="dxa"/>
           </w:tcPr>
           <w:p>
             <w:pPr>
@@ -1063,7 +952,7 @@
         </w:tc>
         <w:tc>
           <w:tcPr>
-            <w:tcW w:w="714" w:type="dxa"/>
+            <w:tcW w:w="709" w:type="dxa"/>
           </w:tcPr>
           <w:p>
             <w:pPr>
@@ -1075,7 +964,7 @@
         </w:tc>
         <w:tc>
           <w:tcPr>
-            <w:tcW w:w="714" w:type="dxa"/>
+            <w:tcW w:w="464" w:type="dxa"/>
           </w:tcPr>
           <w:p>
             <w:pPr>
@@ -1105,27 +994,12 @@
       <w:pPr>
         <w:pStyle w:val="bp"/>
         <w:spacing w:before="0" w:after="0"/>
-        <w:sectPr>
-          <w:headerReference w:type="default" r:id="rId7"/>
-          <w:footerReference w:type="even" r:id="rId8"/>
-          <w:footerReference w:type="default" r:id="rId9"/>
-          <w:type w:val="continuous"/>
-          <w:pgSz w:w="15840" w:h="12240" w:orient="landscape" w:code="1"/>
-          <w:pgMar w:top="1440" w:right="1440" w:bottom="1440" w:left="1440" w:header="720" w:footer="720" w:gutter="0"/>
-          <w:cols w:space="720"/>
-          <w:formProt w:val="0"/>
-        </w:sectPr>
-      </w:pPr>
-    </w:p>
-    <w:p>
-      <w:pPr>
-        <w:pStyle w:val="bp"/>
-        <w:spacing w:before="0" w:after="0"/>
       </w:pPr>
     </w:p>
     <w:tbl>
       <w:tblPr>
-        <w:tblW w:w="0" w:type="auto"/>
+        <w:tblW w:w="11057" w:type="dxa"/>
+        <w:tblInd w:w="-743" w:type="dxa"/>
         <w:tblBorders>
           <w:top w:val="single" w:sz="4" w:space="0" w:color="auto"/>
           <w:left w:val="single" w:sz="4" w:space="0" w:color="auto"/>
@@ -1137,17 +1011,17 @@
         <w:tblLook w:val="01E0" w:firstRow="1" w:lastRow="1" w:firstColumn="1" w:lastColumn="1" w:noHBand="0" w:noVBand="0"/>
       </w:tblPr>
       <w:tblGrid>
-        <w:gridCol w:w="2448"/>
-        <w:gridCol w:w="1944"/>
-        <w:gridCol w:w="2196"/>
-        <w:gridCol w:w="2196"/>
-        <w:gridCol w:w="2196"/>
-        <w:gridCol w:w="2196"/>
+        <w:gridCol w:w="2143"/>
+        <w:gridCol w:w="1705"/>
+        <w:gridCol w:w="1642"/>
+        <w:gridCol w:w="1209"/>
+        <w:gridCol w:w="1209"/>
+        <w:gridCol w:w="3149"/>
       </w:tblGrid>
       <w:tr>
         <w:tc>
           <w:tcPr>
-            <w:tcW w:w="13176" w:type="dxa"/>
+            <w:tcW w:w="11057" w:type="dxa"/>
             <w:gridSpan w:val="6"/>
             <w:tcBorders>
               <w:top w:val="single" w:sz="4" w:space="0" w:color="auto"/>
@@ -1178,7 +1052,7 @@
       <w:tr>
         <w:tc>
           <w:tcPr>
-            <w:tcW w:w="2448" w:type="dxa"/>
+            <w:tcW w:w="2143" w:type="dxa"/>
             <w:tcBorders>
               <w:top w:val="single" w:sz="4" w:space="0" w:color="auto"/>
               <w:left w:val="single" w:sz="4" w:space="0" w:color="auto"/>
@@ -1200,7 +1074,7 @@
         </w:tc>
         <w:tc>
           <w:tcPr>
-            <w:tcW w:w="1944" w:type="dxa"/>
+            <w:tcW w:w="1705" w:type="dxa"/>
             <w:tcBorders>
               <w:top w:val="single" w:sz="4" w:space="0" w:color="auto"/>
               <w:left w:val="single" w:sz="4" w:space="0" w:color="auto"/>
@@ -1228,7 +1102,7 @@
         </w:tc>
         <w:tc>
           <w:tcPr>
-            <w:tcW w:w="2196" w:type="dxa"/>
+            <w:tcW w:w="1642" w:type="dxa"/>
             <w:tcBorders>
               <w:top w:val="single" w:sz="4" w:space="0" w:color="auto"/>
               <w:left w:val="single" w:sz="4" w:space="0" w:color="auto"/>
@@ -1256,7 +1130,7 @@
         </w:tc>
         <w:tc>
           <w:tcPr>
-            <w:tcW w:w="2196" w:type="dxa"/>
+            <w:tcW w:w="1209" w:type="dxa"/>
             <w:tcBorders>
               <w:top w:val="single" w:sz="4" w:space="0" w:color="auto"/>
               <w:left w:val="single" w:sz="4" w:space="0" w:color="auto"/>
@@ -1284,7 +1158,7 @@
         </w:tc>
         <w:tc>
           <w:tcPr>
-            <w:tcW w:w="2196" w:type="dxa"/>
+            <w:tcW w:w="1209" w:type="dxa"/>
             <w:tcBorders>
               <w:top w:val="single" w:sz="4" w:space="0" w:color="auto"/>
               <w:left w:val="single" w:sz="4" w:space="0" w:color="auto"/>
@@ -1312,7 +1186,7 @@
         </w:tc>
         <w:tc>
           <w:tcPr>
-            <w:tcW w:w="2196" w:type="dxa"/>
+            <w:tcW w:w="3149" w:type="dxa"/>
             <w:tcBorders>
               <w:top w:val="single" w:sz="4" w:space="0" w:color="auto"/>
               <w:left w:val="single" w:sz="4" w:space="0" w:color="auto"/>
@@ -1342,7 +1216,7 @@
       <w:tr>
         <w:tc>
           <w:tcPr>
-            <w:tcW w:w="2448" w:type="dxa"/>
+            <w:tcW w:w="2143" w:type="dxa"/>
             <w:tcBorders>
               <w:top w:val="single" w:sz="4" w:space="0" w:color="auto"/>
             </w:tcBorders>
@@ -1366,7 +1240,7 @@
         </w:tc>
         <w:tc>
           <w:tcPr>
-            <w:tcW w:w="1944" w:type="dxa"/>
+            <w:tcW w:w="1705" w:type="dxa"/>
             <w:tcBorders>
               <w:top w:val="single" w:sz="4" w:space="0" w:color="auto"/>
             </w:tcBorders>
@@ -1414,7 +1288,7 @@
         </w:tc>
         <w:tc>
           <w:tcPr>
-            <w:tcW w:w="2196" w:type="dxa"/>
+            <w:tcW w:w="1642" w:type="dxa"/>
             <w:tcBorders>
               <w:top w:val="single" w:sz="4" w:space="0" w:color="auto"/>
             </w:tcBorders>
@@ -1429,7 +1303,7 @@
         </w:tc>
         <w:tc>
           <w:tcPr>
-            <w:tcW w:w="2196" w:type="dxa"/>
+            <w:tcW w:w="1209" w:type="dxa"/>
             <w:tcBorders>
               <w:top w:val="single" w:sz="4" w:space="0" w:color="auto"/>
             </w:tcBorders>
@@ -1444,7 +1318,7 @@
         </w:tc>
         <w:tc>
           <w:tcPr>
-            <w:tcW w:w="2196" w:type="dxa"/>
+            <w:tcW w:w="1209" w:type="dxa"/>
             <w:tcBorders>
               <w:top w:val="single" w:sz="4" w:space="0" w:color="auto"/>
             </w:tcBorders>
@@ -1459,7 +1333,7 @@
         </w:tc>
         <w:tc>
           <w:tcPr>
-            <w:tcW w:w="2196" w:type="dxa"/>
+            <w:tcW w:w="3149" w:type="dxa"/>
             <w:tcBorders>
               <w:top w:val="single" w:sz="4" w:space="0" w:color="auto"/>
             </w:tcBorders>
@@ -1476,13 +1350,14 @@
       <w:tr>
         <w:tc>
           <w:tcPr>
-            <w:tcW w:w="2448" w:type="dxa"/>
+            <w:tcW w:w="2143" w:type="dxa"/>
             <w:shd w:val="clear" w:color="auto" w:fill="E0E0E0"/>
           </w:tcPr>
           <w:p>
             <w:pPr>
               <w:pStyle w:val="bp"/>
               <w:spacing w:before="0" w:after="0"/>
+              <w:ind w:left="34"/>
               <w:rPr>
                 <w:color w:val="0000FF"/>
               </w:rPr>
@@ -1497,7 +1372,7 @@
         </w:tc>
         <w:tc>
           <w:tcPr>
-            <w:tcW w:w="1944" w:type="dxa"/>
+            <w:tcW w:w="1705" w:type="dxa"/>
             <w:shd w:val="clear" w:color="auto" w:fill="auto"/>
           </w:tcPr>
           <w:p>
@@ -1518,7 +1393,7 @@
         </w:tc>
         <w:tc>
           <w:tcPr>
-            <w:tcW w:w="2196" w:type="dxa"/>
+            <w:tcW w:w="1642" w:type="dxa"/>
             <w:shd w:val="clear" w:color="auto" w:fill="auto"/>
           </w:tcPr>
           <w:p>
@@ -1530,7 +1405,7 @@
         </w:tc>
         <w:tc>
           <w:tcPr>
-            <w:tcW w:w="2196" w:type="dxa"/>
+            <w:tcW w:w="1209" w:type="dxa"/>
             <w:shd w:val="clear" w:color="auto" w:fill="auto"/>
           </w:tcPr>
           <w:p>
@@ -1542,7 +1417,7 @@
         </w:tc>
         <w:tc>
           <w:tcPr>
-            <w:tcW w:w="2196" w:type="dxa"/>
+            <w:tcW w:w="1209" w:type="dxa"/>
             <w:shd w:val="clear" w:color="auto" w:fill="auto"/>
           </w:tcPr>
           <w:p>
@@ -1554,7 +1429,7 @@
         </w:tc>
         <w:tc>
           <w:tcPr>
-            <w:tcW w:w="2196" w:type="dxa"/>
+            <w:tcW w:w="3149" w:type="dxa"/>
             <w:shd w:val="clear" w:color="auto" w:fill="auto"/>
           </w:tcPr>
           <w:p>
@@ -1568,7 +1443,7 @@
       <w:tr>
         <w:tc>
           <w:tcPr>
-            <w:tcW w:w="2448" w:type="dxa"/>
+            <w:tcW w:w="2143" w:type="dxa"/>
             <w:shd w:val="clear" w:color="auto" w:fill="E0E0E0"/>
           </w:tcPr>
           <w:p>
@@ -1589,7 +1464,7 @@
         </w:tc>
         <w:tc>
           <w:tcPr>
-            <w:tcW w:w="1944" w:type="dxa"/>
+            <w:tcW w:w="1705" w:type="dxa"/>
             <w:shd w:val="clear" w:color="auto" w:fill="auto"/>
           </w:tcPr>
           <w:p>
@@ -1610,7 +1485,7 @@
         </w:tc>
         <w:tc>
           <w:tcPr>
-            <w:tcW w:w="2196" w:type="dxa"/>
+            <w:tcW w:w="1642" w:type="dxa"/>
             <w:shd w:val="clear" w:color="auto" w:fill="auto"/>
           </w:tcPr>
           <w:p>
@@ -1622,7 +1497,7 @@
         </w:tc>
         <w:tc>
           <w:tcPr>
-            <w:tcW w:w="2196" w:type="dxa"/>
+            <w:tcW w:w="1209" w:type="dxa"/>
             <w:shd w:val="clear" w:color="auto" w:fill="auto"/>
           </w:tcPr>
           <w:p>
@@ -1634,7 +1509,7 @@
         </w:tc>
         <w:tc>
           <w:tcPr>
-            <w:tcW w:w="2196" w:type="dxa"/>
+            <w:tcW w:w="1209" w:type="dxa"/>
             <w:shd w:val="clear" w:color="auto" w:fill="auto"/>
           </w:tcPr>
           <w:p>
@@ -1646,7 +1521,7 @@
         </w:tc>
         <w:tc>
           <w:tcPr>
-            <w:tcW w:w="2196" w:type="dxa"/>
+            <w:tcW w:w="3149" w:type="dxa"/>
             <w:shd w:val="clear" w:color="auto" w:fill="auto"/>
           </w:tcPr>
           <w:p>
@@ -1670,11 +1545,1423 @@
         <w:spacing w:before="0" w:after="0"/>
       </w:pPr>
     </w:p>
+    <w:p>
+      <w:pPr>
+        <w:pStyle w:val="bp"/>
+        <w:spacing w:before="0" w:after="0"/>
+      </w:pPr>
+      <w:r>
+        <w:br w:type="page"/>
+      </w:r>
+    </w:p>
+    <w:tbl>
+      <w:tblPr>
+        <w:tblW w:w="11022" w:type="dxa"/>
+        <w:tblInd w:w="-743" w:type="dxa"/>
+        <w:tblLayout w:type="fixed"/>
+        <w:tblLook w:val="0000" w:firstRow="0" w:lastRow="0" w:firstColumn="0" w:lastColumn="0" w:noHBand="0" w:noVBand="0"/>
+      </w:tblPr>
+      <w:tblGrid>
+        <w:gridCol w:w="425"/>
+        <w:gridCol w:w="2269"/>
+        <w:gridCol w:w="1978"/>
+        <w:gridCol w:w="5177"/>
+        <w:gridCol w:w="709"/>
+        <w:gridCol w:w="464"/>
+      </w:tblGrid>
+      <w:tr>
+        <w:trPr>
+          <w:cantSplit/>
+          <w:trHeight w:val="454"/>
+          <w:tblHeader/>
+        </w:trPr>
+        <w:tc>
+          <w:tcPr>
+            <w:tcW w:w="2694" w:type="dxa"/>
+            <w:gridSpan w:val="2"/>
+            <w:tcBorders>
+              <w:top w:val="single" w:sz="6" w:space="0" w:color="auto"/>
+              <w:left w:val="single" w:sz="4" w:space="0" w:color="auto"/>
+              <w:bottom w:val="single" w:sz="6" w:space="0" w:color="auto"/>
+              <w:right w:val="single" w:sz="6" w:space="0" w:color="auto"/>
+            </w:tcBorders>
+          </w:tcPr>
+          <w:p>
+            <w:pPr>
+              <w:pStyle w:val="bp"/>
+              <w:ind w:left="567"/>
+              <w:rPr>
+                <w:b/>
+              </w:rPr>
+            </w:pPr>
+            <w:r>
+              <w:rPr>
+                <w:b/>
+              </w:rPr>
+              <w:t>Test Name</w:t>
+            </w:r>
+          </w:p>
+        </w:tc>
+        <w:tc>
+          <w:tcPr>
+            <w:tcW w:w="8328" w:type="dxa"/>
+            <w:gridSpan w:val="4"/>
+            <w:tcBorders>
+              <w:top w:val="single" w:sz="6" w:space="0" w:color="auto"/>
+              <w:left w:val="single" w:sz="6" w:space="0" w:color="auto"/>
+              <w:bottom w:val="single" w:sz="6" w:space="0" w:color="auto"/>
+              <w:right w:val="single" w:sz="4" w:space="0" w:color="auto"/>
+            </w:tcBorders>
+          </w:tcPr>
+          <w:p>
+            <w:pPr>
+              <w:pStyle w:val="bp"/>
+              <w:tabs>
+                <w:tab w:val="left" w:pos="5685"/>
+              </w:tabs>
+              <w:rPr>
+                <w:color w:val="0000FF"/>
+                <w:sz w:val="24"/>
+                <w:szCs w:val="24"/>
+              </w:rPr>
+            </w:pPr>
+            <w:r>
+              <w:rPr>
+                <w:color w:val="0000FF"/>
+                <w:sz w:val="24"/>
+                <w:szCs w:val="24"/>
+              </w:rPr>
+              <w:t>&lt;test name&gt;</w:t>
+            </w:r>
+          </w:p>
+        </w:tc>
+      </w:tr>
+      <w:tr>
+        <w:trPr>
+          <w:cantSplit/>
+          <w:trHeight w:val="469"/>
+          <w:tblHeader/>
+        </w:trPr>
+        <w:tc>
+          <w:tcPr>
+            <w:tcW w:w="2694" w:type="dxa"/>
+            <w:gridSpan w:val="2"/>
+            <w:tcBorders>
+              <w:top w:val="single" w:sz="6" w:space="0" w:color="auto"/>
+              <w:left w:val="single" w:sz="4" w:space="0" w:color="auto"/>
+              <w:bottom w:val="single" w:sz="6" w:space="0" w:color="auto"/>
+              <w:right w:val="single" w:sz="6" w:space="0" w:color="auto"/>
+            </w:tcBorders>
+          </w:tcPr>
+          <w:p>
+            <w:pPr>
+              <w:pStyle w:val="bp"/>
+              <w:rPr>
+                <w:b/>
+              </w:rPr>
+            </w:pPr>
+            <w:r>
+              <w:rPr>
+                <w:b/>
+              </w:rPr>
+              <w:t>Use Case Tested:</w:t>
+            </w:r>
+          </w:p>
+        </w:tc>
+        <w:tc>
+          <w:tcPr>
+            <w:tcW w:w="8328" w:type="dxa"/>
+            <w:gridSpan w:val="4"/>
+            <w:tcBorders>
+              <w:top w:val="single" w:sz="6" w:space="0" w:color="auto"/>
+              <w:left w:val="single" w:sz="6" w:space="0" w:color="auto"/>
+              <w:bottom w:val="single" w:sz="6" w:space="0" w:color="auto"/>
+              <w:right w:val="single" w:sz="4" w:space="0" w:color="auto"/>
+            </w:tcBorders>
+          </w:tcPr>
+          <w:p>
+            <w:pPr>
+              <w:pStyle w:val="bp"/>
+              <w:tabs>
+                <w:tab w:val="left" w:pos="5685"/>
+              </w:tabs>
+              <w:rPr>
+                <w:color w:val="0000FF"/>
+                <w:sz w:val="24"/>
+                <w:szCs w:val="24"/>
+              </w:rPr>
+            </w:pPr>
+            <w:r>
+              <w:rPr>
+                <w:color w:val="0000FF"/>
+                <w:sz w:val="24"/>
+                <w:szCs w:val="24"/>
+              </w:rPr>
+              <w:t>Scan Book</w:t>
+            </w:r>
+          </w:p>
+        </w:tc>
+      </w:tr>
+      <w:tr>
+        <w:trPr>
+          <w:cantSplit/>
+          <w:trHeight w:val="742"/>
+          <w:tblHeader/>
+        </w:trPr>
+        <w:tc>
+          <w:tcPr>
+            <w:tcW w:w="2694" w:type="dxa"/>
+            <w:gridSpan w:val="2"/>
+            <w:tcBorders>
+              <w:top w:val="single" w:sz="6" w:space="0" w:color="auto"/>
+              <w:left w:val="single" w:sz="4" w:space="0" w:color="auto"/>
+              <w:bottom w:val="single" w:sz="6" w:space="0" w:color="auto"/>
+              <w:right w:val="single" w:sz="6" w:space="0" w:color="auto"/>
+            </w:tcBorders>
+          </w:tcPr>
+          <w:p>
+            <w:pPr>
+              <w:pStyle w:val="bp"/>
+              <w:rPr>
+                <w:b/>
+              </w:rPr>
+            </w:pPr>
+            <w:r>
+              <w:rPr>
+                <w:b/>
+              </w:rPr>
+              <w:t>Test Description:</w:t>
+            </w:r>
+          </w:p>
+        </w:tc>
+        <w:tc>
+          <w:tcPr>
+            <w:tcW w:w="8328" w:type="dxa"/>
+            <w:gridSpan w:val="4"/>
+            <w:tcBorders>
+              <w:top w:val="single" w:sz="6" w:space="0" w:color="auto"/>
+              <w:left w:val="single" w:sz="6" w:space="0" w:color="auto"/>
+              <w:bottom w:val="single" w:sz="6" w:space="0" w:color="auto"/>
+              <w:right w:val="single" w:sz="4" w:space="0" w:color="auto"/>
+            </w:tcBorders>
+          </w:tcPr>
+          <w:p>
+            <w:pPr>
+              <w:pStyle w:val="bp"/>
+              <w:ind w:left="-48" w:firstLine="48"/>
+              <w:rPr>
+                <w:color w:val="0000FF"/>
+                <w:sz w:val="24"/>
+                <w:szCs w:val="24"/>
+              </w:rPr>
+            </w:pPr>
+            <w:r>
+              <w:rPr>
+                <w:color w:val="0000FF"/>
+                <w:sz w:val="24"/>
+                <w:szCs w:val="24"/>
+              </w:rPr>
+              <w:t xml:space="preserve">[Provide a concise </w:t>
+            </w:r>
+            <w:bookmarkStart w:id="0" w:name="_GoBack"/>
+            <w:bookmarkEnd w:id="0"/>
+            <w:r>
+              <w:rPr>
+                <w:color w:val="0000FF"/>
+                <w:sz w:val="24"/>
+                <w:szCs w:val="24"/>
+              </w:rPr>
+              <w:t>description of the procedure used by this test script.]</w:t>
+            </w:r>
+          </w:p>
+        </w:tc>
+      </w:tr>
+      <w:tr>
+        <w:trPr>
+          <w:cantSplit/>
+          <w:trHeight w:val="469"/>
+          <w:tblHeader/>
+        </w:trPr>
+        <w:tc>
+          <w:tcPr>
+            <w:tcW w:w="2694" w:type="dxa"/>
+            <w:gridSpan w:val="2"/>
+            <w:tcBorders>
+              <w:top w:val="single" w:sz="4" w:space="0" w:color="auto"/>
+              <w:left w:val="single" w:sz="4" w:space="0" w:color="auto"/>
+              <w:bottom w:val="single" w:sz="6" w:space="0" w:color="auto"/>
+              <w:right w:val="single" w:sz="6" w:space="0" w:color="auto"/>
+            </w:tcBorders>
+          </w:tcPr>
+          <w:p>
+            <w:pPr>
+              <w:pStyle w:val="bp"/>
+              <w:rPr>
+                <w:b/>
+              </w:rPr>
+            </w:pPr>
+            <w:r>
+              <w:rPr>
+                <w:b/>
+              </w:rPr>
+              <w:t>Pre-conditions</w:t>
+            </w:r>
+          </w:p>
+        </w:tc>
+        <w:tc>
+          <w:tcPr>
+            <w:tcW w:w="8328" w:type="dxa"/>
+            <w:gridSpan w:val="4"/>
+            <w:tcBorders>
+              <w:top w:val="single" w:sz="4" w:space="0" w:color="auto"/>
+              <w:left w:val="single" w:sz="6" w:space="0" w:color="auto"/>
+              <w:bottom w:val="single" w:sz="6" w:space="0" w:color="auto"/>
+              <w:right w:val="single" w:sz="4" w:space="0" w:color="auto"/>
+            </w:tcBorders>
+          </w:tcPr>
+          <w:p>
+            <w:pPr>
+              <w:pStyle w:val="bp"/>
+              <w:ind w:left="-48" w:firstLine="48"/>
+              <w:rPr>
+                <w:color w:val="0000FF"/>
+                <w:sz w:val="24"/>
+                <w:szCs w:val="24"/>
+              </w:rPr>
+            </w:pPr>
+            <w:r>
+              <w:rPr>
+                <w:color w:val="0000FF"/>
+                <w:sz w:val="24"/>
+                <w:szCs w:val="24"/>
+              </w:rPr>
+              <w:t>[Detail any of pre-conditions for execution of this test script]</w:t>
+            </w:r>
+          </w:p>
+        </w:tc>
+      </w:tr>
+      <w:tr>
+        <w:trPr>
+          <w:cantSplit/>
+          <w:trHeight w:val="454"/>
+          <w:tblHeader/>
+        </w:trPr>
+        <w:tc>
+          <w:tcPr>
+            <w:tcW w:w="2694" w:type="dxa"/>
+            <w:gridSpan w:val="2"/>
+            <w:tcBorders>
+              <w:top w:val="single" w:sz="6" w:space="0" w:color="auto"/>
+              <w:left w:val="single" w:sz="4" w:space="0" w:color="auto"/>
+              <w:bottom w:val="single" w:sz="6" w:space="0" w:color="auto"/>
+              <w:right w:val="single" w:sz="6" w:space="0" w:color="auto"/>
+            </w:tcBorders>
+          </w:tcPr>
+          <w:p>
+            <w:pPr>
+              <w:pStyle w:val="bp"/>
+              <w:rPr>
+                <w:b/>
+              </w:rPr>
+            </w:pPr>
+            <w:r>
+              <w:rPr>
+                <w:b/>
+              </w:rPr>
+              <w:t>Post-conditions</w:t>
+            </w:r>
+          </w:p>
+        </w:tc>
+        <w:tc>
+          <w:tcPr>
+            <w:tcW w:w="8328" w:type="dxa"/>
+            <w:gridSpan w:val="4"/>
+            <w:tcBorders>
+              <w:top w:val="single" w:sz="6" w:space="0" w:color="auto"/>
+              <w:left w:val="single" w:sz="6" w:space="0" w:color="auto"/>
+              <w:bottom w:val="single" w:sz="6" w:space="0" w:color="auto"/>
+              <w:right w:val="single" w:sz="4" w:space="0" w:color="auto"/>
+            </w:tcBorders>
+          </w:tcPr>
+          <w:p>
+            <w:pPr>
+              <w:pStyle w:val="bp"/>
+              <w:rPr>
+                <w:color w:val="0000FF"/>
+                <w:sz w:val="24"/>
+                <w:szCs w:val="24"/>
+              </w:rPr>
+            </w:pPr>
+            <w:r>
+              <w:rPr>
+                <w:color w:val="0000FF"/>
+                <w:sz w:val="24"/>
+                <w:szCs w:val="24"/>
+              </w:rPr>
+              <w:t>[Detail the post-conditions of executing this test script]</w:t>
+            </w:r>
+          </w:p>
+        </w:tc>
+      </w:tr>
+      <w:tr>
+        <w:trPr>
+          <w:cantSplit/>
+          <w:trHeight w:val="96"/>
+          <w:tblHeader/>
+        </w:trPr>
+        <w:tc>
+          <w:tcPr>
+            <w:tcW w:w="2694" w:type="dxa"/>
+            <w:gridSpan w:val="2"/>
+            <w:tcBorders>
+              <w:top w:val="single" w:sz="6" w:space="0" w:color="auto"/>
+              <w:left w:val="single" w:sz="4" w:space="0" w:color="auto"/>
+              <w:bottom w:val="single" w:sz="6" w:space="0" w:color="auto"/>
+              <w:right w:val="single" w:sz="6" w:space="0" w:color="auto"/>
+            </w:tcBorders>
+          </w:tcPr>
+          <w:p>
+            <w:pPr>
+              <w:pStyle w:val="bp"/>
+              <w:spacing w:before="0" w:after="0"/>
+              <w:rPr>
+                <w:b/>
+              </w:rPr>
+            </w:pPr>
+            <w:r>
+              <w:rPr>
+                <w:b/>
+              </w:rPr>
+              <w:t>Notes:</w:t>
+            </w:r>
+          </w:p>
+        </w:tc>
+        <w:tc>
+          <w:tcPr>
+            <w:tcW w:w="8328" w:type="dxa"/>
+            <w:gridSpan w:val="4"/>
+            <w:tcBorders>
+              <w:top w:val="single" w:sz="6" w:space="0" w:color="auto"/>
+              <w:left w:val="single" w:sz="6" w:space="0" w:color="auto"/>
+              <w:bottom w:val="single" w:sz="6" w:space="0" w:color="auto"/>
+              <w:right w:val="single" w:sz="4" w:space="0" w:color="auto"/>
+            </w:tcBorders>
+          </w:tcPr>
+          <w:p>
+            <w:pPr>
+              <w:pStyle w:val="bp"/>
+              <w:rPr>
+                <w:b/>
+                <w:bCs/>
+                <w:color w:val="FF0000"/>
+                <w:sz w:val="24"/>
+              </w:rPr>
+            </w:pPr>
+          </w:p>
+          <w:p>
+            <w:pPr>
+              <w:pStyle w:val="bp"/>
+              <w:rPr>
+                <w:b/>
+                <w:bCs/>
+                <w:color w:val="FF0000"/>
+                <w:sz w:val="24"/>
+              </w:rPr>
+            </w:pPr>
+          </w:p>
+          <w:p>
+            <w:pPr>
+              <w:pStyle w:val="bp"/>
+              <w:rPr>
+                <w:b/>
+                <w:bCs/>
+                <w:color w:val="FF0000"/>
+                <w:sz w:val="24"/>
+              </w:rPr>
+            </w:pPr>
+          </w:p>
+        </w:tc>
+      </w:tr>
+      <w:tr>
+        <w:trPr>
+          <w:cantSplit/>
+          <w:trHeight w:val="547"/>
+          <w:tblHeader/>
+        </w:trPr>
+        <w:tc>
+          <w:tcPr>
+            <w:tcW w:w="2694" w:type="dxa"/>
+            <w:gridSpan w:val="2"/>
+            <w:tcBorders>
+              <w:top w:val="single" w:sz="6" w:space="0" w:color="auto"/>
+              <w:left w:val="single" w:sz="4" w:space="0" w:color="auto"/>
+              <w:bottom w:val="single" w:sz="4" w:space="0" w:color="auto"/>
+              <w:right w:val="single" w:sz="6" w:space="0" w:color="auto"/>
+            </w:tcBorders>
+          </w:tcPr>
+          <w:p>
+            <w:pPr>
+              <w:pStyle w:val="bp"/>
+              <w:spacing w:before="0" w:after="0"/>
+              <w:rPr>
+                <w:b/>
+              </w:rPr>
+            </w:pPr>
+            <w:r>
+              <w:rPr>
+                <w:b/>
+              </w:rPr>
+              <w:t xml:space="preserve">Result </w:t>
+            </w:r>
+            <w:r>
+              <w:rPr>
+                <w:b/>
+                <w:sz w:val="18"/>
+              </w:rPr>
+              <w:t>(Pass/Fail/Warning/Incomplete)</w:t>
+            </w:r>
+          </w:p>
+        </w:tc>
+        <w:tc>
+          <w:tcPr>
+            <w:tcW w:w="8328" w:type="dxa"/>
+            <w:gridSpan w:val="4"/>
+            <w:tcBorders>
+              <w:top w:val="single" w:sz="6" w:space="0" w:color="auto"/>
+              <w:left w:val="single" w:sz="6" w:space="0" w:color="auto"/>
+              <w:bottom w:val="single" w:sz="4" w:space="0" w:color="auto"/>
+              <w:right w:val="single" w:sz="4" w:space="0" w:color="auto"/>
+            </w:tcBorders>
+          </w:tcPr>
+          <w:p>
+            <w:pPr>
+              <w:pStyle w:val="bp"/>
+              <w:rPr>
+                <w:b/>
+                <w:bCs/>
+                <w:color w:val="FF0000"/>
+                <w:sz w:val="24"/>
+              </w:rPr>
+            </w:pPr>
+          </w:p>
+        </w:tc>
+      </w:tr>
+      <w:tr>
+        <w:tblPrEx>
+          <w:tblBorders>
+            <w:top w:val="single" w:sz="6" w:space="0" w:color="auto"/>
+            <w:left w:val="single" w:sz="6" w:space="0" w:color="auto"/>
+            <w:bottom w:val="single" w:sz="6" w:space="0" w:color="auto"/>
+            <w:right w:val="single" w:sz="6" w:space="0" w:color="auto"/>
+            <w:insideH w:val="single" w:sz="6" w:space="0" w:color="auto"/>
+            <w:insideV w:val="single" w:sz="6" w:space="0" w:color="auto"/>
+          </w:tblBorders>
+        </w:tblPrEx>
+        <w:trPr>
+          <w:cantSplit/>
+          <w:trHeight w:val="83"/>
+          <w:tblHeader/>
+        </w:trPr>
+        <w:tc>
+          <w:tcPr>
+            <w:tcW w:w="425" w:type="dxa"/>
+            <w:tcBorders>
+              <w:bottom w:val="single" w:sz="4" w:space="0" w:color="auto"/>
+              <w:right w:val="single" w:sz="4" w:space="0" w:color="auto"/>
+            </w:tcBorders>
+            <w:shd w:val="clear" w:color="auto" w:fill="C0C0C0"/>
+          </w:tcPr>
+          <w:p>
+            <w:pPr>
+              <w:pStyle w:val="proc"/>
+              <w:numPr>
+                <w:ilvl w:val="0"/>
+                <w:numId w:val="0"/>
+              </w:numPr>
+              <w:jc w:val="center"/>
+              <w:rPr>
+                <w:sz w:val="24"/>
+              </w:rPr>
+            </w:pPr>
+          </w:p>
+        </w:tc>
+        <w:tc>
+          <w:tcPr>
+            <w:tcW w:w="4247" w:type="dxa"/>
+            <w:gridSpan w:val="2"/>
+            <w:tcBorders>
+              <w:left w:val="single" w:sz="4" w:space="0" w:color="auto"/>
+              <w:bottom w:val="single" w:sz="4" w:space="0" w:color="auto"/>
+            </w:tcBorders>
+            <w:shd w:val="clear" w:color="auto" w:fill="C0C0C0"/>
+          </w:tcPr>
+          <w:p>
+            <w:pPr>
+              <w:pStyle w:val="proc"/>
+              <w:numPr>
+                <w:ilvl w:val="0"/>
+                <w:numId w:val="0"/>
+              </w:numPr>
+              <w:jc w:val="center"/>
+              <w:rPr>
+                <w:sz w:val="24"/>
+              </w:rPr>
+            </w:pPr>
+            <w:r>
+              <w:rPr>
+                <w:b/>
+                <w:sz w:val="24"/>
+              </w:rPr>
+              <w:t>TEST STEP</w:t>
+            </w:r>
+          </w:p>
+        </w:tc>
+        <w:tc>
+          <w:tcPr>
+            <w:tcW w:w="5177" w:type="dxa"/>
+            <w:shd w:val="clear" w:color="auto" w:fill="C0C0C0"/>
+          </w:tcPr>
+          <w:p>
+            <w:pPr>
+              <w:pStyle w:val="bp"/>
+              <w:jc w:val="center"/>
+              <w:rPr>
+                <w:sz w:val="24"/>
+              </w:rPr>
+            </w:pPr>
+            <w:r>
+              <w:rPr>
+                <w:b/>
+                <w:sz w:val="24"/>
+              </w:rPr>
+              <w:t>EXPECTED TEST RESULTS</w:t>
+            </w:r>
+          </w:p>
+        </w:tc>
+        <w:tc>
+          <w:tcPr>
+            <w:tcW w:w="709" w:type="dxa"/>
+            <w:shd w:val="clear" w:color="auto" w:fill="C0C0C0"/>
+          </w:tcPr>
+          <w:p>
+            <w:pPr>
+              <w:pStyle w:val="RowHeadings"/>
+              <w:spacing w:before="80" w:after="80"/>
+              <w:jc w:val="center"/>
+              <w:rPr>
+                <w:rFonts w:ascii="Times New Roman" w:hAnsi="Times New Roman"/>
+                <w:sz w:val="22"/>
+              </w:rPr>
+            </w:pPr>
+            <w:r>
+              <w:rPr>
+                <w:rFonts w:ascii="Times New Roman" w:hAnsi="Times New Roman"/>
+                <w:sz w:val="22"/>
+              </w:rPr>
+              <w:t>P</w:t>
+            </w:r>
+          </w:p>
+        </w:tc>
+        <w:tc>
+          <w:tcPr>
+            <w:tcW w:w="464" w:type="dxa"/>
+            <w:shd w:val="clear" w:color="auto" w:fill="C0C0C0"/>
+          </w:tcPr>
+          <w:p>
+            <w:pPr>
+              <w:pStyle w:val="RowHeadings"/>
+              <w:spacing w:before="80" w:after="80"/>
+              <w:jc w:val="center"/>
+              <w:rPr>
+                <w:rFonts w:ascii="Times New Roman" w:hAnsi="Times New Roman"/>
+                <w:sz w:val="22"/>
+              </w:rPr>
+            </w:pPr>
+            <w:r>
+              <w:rPr>
+                <w:rFonts w:ascii="Times New Roman" w:hAnsi="Times New Roman"/>
+                <w:sz w:val="22"/>
+              </w:rPr>
+              <w:t>F</w:t>
+            </w:r>
+          </w:p>
+        </w:tc>
+      </w:tr>
+      <w:tr>
+        <w:tblPrEx>
+          <w:tblBorders>
+            <w:top w:val="single" w:sz="6" w:space="0" w:color="auto"/>
+            <w:left w:val="single" w:sz="6" w:space="0" w:color="auto"/>
+            <w:bottom w:val="single" w:sz="6" w:space="0" w:color="auto"/>
+            <w:right w:val="single" w:sz="6" w:space="0" w:color="auto"/>
+            <w:insideH w:val="single" w:sz="6" w:space="0" w:color="auto"/>
+            <w:insideV w:val="single" w:sz="6" w:space="0" w:color="auto"/>
+          </w:tblBorders>
+        </w:tblPrEx>
+        <w:trPr>
+          <w:cantSplit/>
+          <w:trHeight w:val="83"/>
+        </w:trPr>
+        <w:tc>
+          <w:tcPr>
+            <w:tcW w:w="11022" w:type="dxa"/>
+            <w:gridSpan w:val="6"/>
+            <w:tcBorders>
+              <w:top w:val="single" w:sz="4" w:space="0" w:color="auto"/>
+            </w:tcBorders>
+          </w:tcPr>
+          <w:p>
+            <w:pPr>
+              <w:pStyle w:val="RowHeadings"/>
+              <w:spacing w:before="80" w:after="80"/>
+              <w:jc w:val="both"/>
+            </w:pPr>
+            <w:r>
+              <w:t xml:space="preserve">Test 1 - </w:t>
+            </w:r>
+          </w:p>
+        </w:tc>
+      </w:tr>
+      <w:tr>
+        <w:tblPrEx>
+          <w:tblBorders>
+            <w:top w:val="single" w:sz="6" w:space="0" w:color="auto"/>
+            <w:left w:val="single" w:sz="6" w:space="0" w:color="auto"/>
+            <w:bottom w:val="single" w:sz="6" w:space="0" w:color="auto"/>
+            <w:right w:val="single" w:sz="6" w:space="0" w:color="auto"/>
+            <w:insideH w:val="single" w:sz="6" w:space="0" w:color="auto"/>
+            <w:insideV w:val="single" w:sz="6" w:space="0" w:color="auto"/>
+          </w:tblBorders>
+        </w:tblPrEx>
+        <w:trPr>
+          <w:cantSplit/>
+          <w:trHeight w:val="83"/>
+        </w:trPr>
+        <w:tc>
+          <w:tcPr>
+            <w:tcW w:w="425" w:type="dxa"/>
+            <w:tcBorders>
+              <w:right w:val="single" w:sz="4" w:space="0" w:color="auto"/>
+            </w:tcBorders>
+          </w:tcPr>
+          <w:p>
+            <w:pPr>
+              <w:pStyle w:val="proc"/>
+              <w:rPr>
+                <w:sz w:val="24"/>
+              </w:rPr>
+            </w:pPr>
+          </w:p>
+        </w:tc>
+        <w:tc>
+          <w:tcPr>
+            <w:tcW w:w="4247" w:type="dxa"/>
+            <w:gridSpan w:val="2"/>
+            <w:tcBorders>
+              <w:left w:val="single" w:sz="4" w:space="0" w:color="auto"/>
+            </w:tcBorders>
+          </w:tcPr>
+          <w:p>
+            <w:pPr>
+              <w:pStyle w:val="proc"/>
+              <w:numPr>
+                <w:ilvl w:val="0"/>
+                <w:numId w:val="0"/>
+              </w:numPr>
+              <w:rPr>
+                <w:sz w:val="24"/>
+              </w:rPr>
+            </w:pPr>
+          </w:p>
+        </w:tc>
+        <w:tc>
+          <w:tcPr>
+            <w:tcW w:w="5177" w:type="dxa"/>
+          </w:tcPr>
+          <w:p>
+            <w:pPr>
+              <w:pStyle w:val="bp"/>
+              <w:rPr>
+                <w:sz w:val="24"/>
+              </w:rPr>
+            </w:pPr>
+          </w:p>
+        </w:tc>
+        <w:tc>
+          <w:tcPr>
+            <w:tcW w:w="709" w:type="dxa"/>
+          </w:tcPr>
+          <w:p>
+            <w:pPr>
+              <w:pStyle w:val="RowHeadings"/>
+              <w:spacing w:before="80" w:after="80"/>
+              <w:jc w:val="center"/>
+            </w:pPr>
+          </w:p>
+        </w:tc>
+        <w:tc>
+          <w:tcPr>
+            <w:tcW w:w="464" w:type="dxa"/>
+          </w:tcPr>
+          <w:p>
+            <w:pPr>
+              <w:pStyle w:val="RowHeadings"/>
+              <w:spacing w:before="80" w:after="80"/>
+            </w:pPr>
+          </w:p>
+        </w:tc>
+      </w:tr>
+      <w:tr>
+        <w:tblPrEx>
+          <w:tblBorders>
+            <w:top w:val="single" w:sz="6" w:space="0" w:color="auto"/>
+            <w:left w:val="single" w:sz="6" w:space="0" w:color="auto"/>
+            <w:bottom w:val="single" w:sz="6" w:space="0" w:color="auto"/>
+            <w:right w:val="single" w:sz="6" w:space="0" w:color="auto"/>
+            <w:insideH w:val="single" w:sz="6" w:space="0" w:color="auto"/>
+            <w:insideV w:val="single" w:sz="6" w:space="0" w:color="auto"/>
+          </w:tblBorders>
+        </w:tblPrEx>
+        <w:trPr>
+          <w:cantSplit/>
+          <w:trHeight w:val="83"/>
+        </w:trPr>
+        <w:tc>
+          <w:tcPr>
+            <w:tcW w:w="425" w:type="dxa"/>
+            <w:tcBorders>
+              <w:right w:val="single" w:sz="4" w:space="0" w:color="auto"/>
+            </w:tcBorders>
+          </w:tcPr>
+          <w:p>
+            <w:pPr>
+              <w:pStyle w:val="proc"/>
+              <w:rPr>
+                <w:sz w:val="24"/>
+              </w:rPr>
+            </w:pPr>
+          </w:p>
+        </w:tc>
+        <w:tc>
+          <w:tcPr>
+            <w:tcW w:w="4247" w:type="dxa"/>
+            <w:gridSpan w:val="2"/>
+            <w:tcBorders>
+              <w:left w:val="single" w:sz="4" w:space="0" w:color="auto"/>
+            </w:tcBorders>
+          </w:tcPr>
+          <w:p>
+            <w:pPr>
+              <w:pStyle w:val="proc"/>
+              <w:numPr>
+                <w:ilvl w:val="0"/>
+                <w:numId w:val="0"/>
+              </w:numPr>
+              <w:rPr>
+                <w:sz w:val="24"/>
+              </w:rPr>
+            </w:pPr>
+          </w:p>
+        </w:tc>
+        <w:tc>
+          <w:tcPr>
+            <w:tcW w:w="5177" w:type="dxa"/>
+          </w:tcPr>
+          <w:p>
+            <w:pPr>
+              <w:pStyle w:val="bp"/>
+              <w:rPr>
+                <w:sz w:val="24"/>
+              </w:rPr>
+            </w:pPr>
+          </w:p>
+        </w:tc>
+        <w:tc>
+          <w:tcPr>
+            <w:tcW w:w="709" w:type="dxa"/>
+          </w:tcPr>
+          <w:p>
+            <w:pPr>
+              <w:pStyle w:val="RowHeadings"/>
+              <w:spacing w:before="80" w:after="80"/>
+              <w:jc w:val="center"/>
+            </w:pPr>
+          </w:p>
+        </w:tc>
+        <w:tc>
+          <w:tcPr>
+            <w:tcW w:w="464" w:type="dxa"/>
+          </w:tcPr>
+          <w:p>
+            <w:pPr>
+              <w:pStyle w:val="RowHeadings"/>
+              <w:spacing w:before="80" w:after="80"/>
+            </w:pPr>
+          </w:p>
+        </w:tc>
+      </w:tr>
+    </w:tbl>
+    <w:p>
+      <w:pPr>
+        <w:pStyle w:val="bp"/>
+        <w:spacing w:before="0" w:after="0"/>
+      </w:pPr>
+    </w:p>
+    <w:p>
+      <w:pPr>
+        <w:pStyle w:val="bp"/>
+        <w:spacing w:before="0" w:after="0"/>
+        <w:rPr>
+          <w:color w:val="0000FF"/>
+        </w:rPr>
+      </w:pPr>
+    </w:p>
+    <w:p>
+      <w:pPr>
+        <w:pStyle w:val="bp"/>
+        <w:spacing w:before="0" w:after="0"/>
+      </w:pPr>
+    </w:p>
+    <w:tbl>
+      <w:tblPr>
+        <w:tblW w:w="11057" w:type="dxa"/>
+        <w:tblInd w:w="-743" w:type="dxa"/>
+        <w:tblBorders>
+          <w:top w:val="single" w:sz="4" w:space="0" w:color="auto"/>
+          <w:left w:val="single" w:sz="4" w:space="0" w:color="auto"/>
+          <w:bottom w:val="single" w:sz="4" w:space="0" w:color="auto"/>
+          <w:right w:val="single" w:sz="4" w:space="0" w:color="auto"/>
+          <w:insideH w:val="single" w:sz="4" w:space="0" w:color="auto"/>
+          <w:insideV w:val="single" w:sz="4" w:space="0" w:color="auto"/>
+        </w:tblBorders>
+        <w:tblLook w:val="01E0" w:firstRow="1" w:lastRow="1" w:firstColumn="1" w:lastColumn="1" w:noHBand="0" w:noVBand="0"/>
+      </w:tblPr>
+      <w:tblGrid>
+        <w:gridCol w:w="2143"/>
+        <w:gridCol w:w="1705"/>
+        <w:gridCol w:w="1642"/>
+        <w:gridCol w:w="1209"/>
+        <w:gridCol w:w="1209"/>
+        <w:gridCol w:w="3149"/>
+      </w:tblGrid>
+      <w:tr>
+        <w:tc>
+          <w:tcPr>
+            <w:tcW w:w="11057" w:type="dxa"/>
+            <w:gridSpan w:val="6"/>
+            <w:tcBorders>
+              <w:top w:val="single" w:sz="4" w:space="0" w:color="auto"/>
+              <w:left w:val="single" w:sz="4" w:space="0" w:color="auto"/>
+              <w:bottom w:val="single" w:sz="4" w:space="0" w:color="auto"/>
+              <w:right w:val="single" w:sz="4" w:space="0" w:color="auto"/>
+            </w:tcBorders>
+            <w:shd w:val="clear" w:color="auto" w:fill="E6E6E6"/>
+          </w:tcPr>
+          <w:p>
+            <w:pPr>
+              <w:pStyle w:val="bp"/>
+              <w:spacing w:before="0" w:after="0"/>
+              <w:jc w:val="center"/>
+              <w:rPr>
+                <w:b/>
+              </w:rPr>
+            </w:pPr>
+            <w:r>
+              <w:rPr>
+                <w:b/>
+              </w:rPr>
+              <w:t>Test Data Table</w:t>
+            </w:r>
+          </w:p>
+        </w:tc>
+      </w:tr>
+      <w:tr>
+        <w:tc>
+          <w:tcPr>
+            <w:tcW w:w="2143" w:type="dxa"/>
+            <w:tcBorders>
+              <w:top w:val="single" w:sz="4" w:space="0" w:color="auto"/>
+              <w:left w:val="single" w:sz="4" w:space="0" w:color="auto"/>
+              <w:bottom w:val="single" w:sz="4" w:space="0" w:color="auto"/>
+              <w:right w:val="single" w:sz="4" w:space="0" w:color="auto"/>
+            </w:tcBorders>
+            <w:shd w:val="clear" w:color="auto" w:fill="E6E6E6"/>
+          </w:tcPr>
+          <w:p>
+            <w:pPr>
+              <w:pStyle w:val="bp"/>
+              <w:spacing w:before="0" w:after="0"/>
+              <w:rPr>
+                <w:b/>
+                <w:color w:val="0000FF"/>
+              </w:rPr>
+            </w:pPr>
+          </w:p>
+        </w:tc>
+        <w:tc>
+          <w:tcPr>
+            <w:tcW w:w="1705" w:type="dxa"/>
+            <w:tcBorders>
+              <w:top w:val="single" w:sz="4" w:space="0" w:color="auto"/>
+              <w:left w:val="single" w:sz="4" w:space="0" w:color="auto"/>
+              <w:bottom w:val="single" w:sz="4" w:space="0" w:color="auto"/>
+              <w:right w:val="single" w:sz="4" w:space="0" w:color="auto"/>
+            </w:tcBorders>
+            <w:shd w:val="clear" w:color="auto" w:fill="E6E6E6"/>
+          </w:tcPr>
+          <w:p>
+            <w:pPr>
+              <w:pStyle w:val="bp"/>
+              <w:spacing w:before="0" w:after="0"/>
+              <w:jc w:val="center"/>
+              <w:rPr>
+                <w:b/>
+              </w:rPr>
+            </w:pPr>
+            <w:r>
+              <w:rPr>
+                <w:b/>
+              </w:rPr>
+              <w:t>1</w:t>
+            </w:r>
+          </w:p>
+        </w:tc>
+        <w:tc>
+          <w:tcPr>
+            <w:tcW w:w="1642" w:type="dxa"/>
+            <w:tcBorders>
+              <w:top w:val="single" w:sz="4" w:space="0" w:color="auto"/>
+              <w:left w:val="single" w:sz="4" w:space="0" w:color="auto"/>
+              <w:bottom w:val="single" w:sz="4" w:space="0" w:color="auto"/>
+              <w:right w:val="single" w:sz="4" w:space="0" w:color="auto"/>
+            </w:tcBorders>
+            <w:shd w:val="clear" w:color="auto" w:fill="E6E6E6"/>
+          </w:tcPr>
+          <w:p>
+            <w:pPr>
+              <w:pStyle w:val="bp"/>
+              <w:spacing w:before="0" w:after="0"/>
+              <w:jc w:val="center"/>
+              <w:rPr>
+                <w:b/>
+              </w:rPr>
+            </w:pPr>
+            <w:r>
+              <w:rPr>
+                <w:b/>
+              </w:rPr>
+              <w:t>2</w:t>
+            </w:r>
+          </w:p>
+        </w:tc>
+        <w:tc>
+          <w:tcPr>
+            <w:tcW w:w="1209" w:type="dxa"/>
+            <w:tcBorders>
+              <w:top w:val="single" w:sz="4" w:space="0" w:color="auto"/>
+              <w:left w:val="single" w:sz="4" w:space="0" w:color="auto"/>
+              <w:bottom w:val="single" w:sz="4" w:space="0" w:color="auto"/>
+              <w:right w:val="single" w:sz="4" w:space="0" w:color="auto"/>
+            </w:tcBorders>
+            <w:shd w:val="clear" w:color="auto" w:fill="E6E6E6"/>
+          </w:tcPr>
+          <w:p>
+            <w:pPr>
+              <w:pStyle w:val="bp"/>
+              <w:spacing w:before="0" w:after="0"/>
+              <w:jc w:val="center"/>
+              <w:rPr>
+                <w:b/>
+              </w:rPr>
+            </w:pPr>
+            <w:r>
+              <w:rPr>
+                <w:b/>
+              </w:rPr>
+              <w:t>3</w:t>
+            </w:r>
+          </w:p>
+        </w:tc>
+        <w:tc>
+          <w:tcPr>
+            <w:tcW w:w="1209" w:type="dxa"/>
+            <w:tcBorders>
+              <w:top w:val="single" w:sz="4" w:space="0" w:color="auto"/>
+              <w:left w:val="single" w:sz="4" w:space="0" w:color="auto"/>
+              <w:bottom w:val="single" w:sz="4" w:space="0" w:color="auto"/>
+              <w:right w:val="single" w:sz="4" w:space="0" w:color="auto"/>
+            </w:tcBorders>
+            <w:shd w:val="clear" w:color="auto" w:fill="E6E6E6"/>
+          </w:tcPr>
+          <w:p>
+            <w:pPr>
+              <w:pStyle w:val="bp"/>
+              <w:spacing w:before="0" w:after="0"/>
+              <w:jc w:val="center"/>
+              <w:rPr>
+                <w:b/>
+              </w:rPr>
+            </w:pPr>
+            <w:r>
+              <w:rPr>
+                <w:b/>
+              </w:rPr>
+              <w:t>4</w:t>
+            </w:r>
+          </w:p>
+        </w:tc>
+        <w:tc>
+          <w:tcPr>
+            <w:tcW w:w="3149" w:type="dxa"/>
+            <w:tcBorders>
+              <w:top w:val="single" w:sz="4" w:space="0" w:color="auto"/>
+              <w:left w:val="single" w:sz="4" w:space="0" w:color="auto"/>
+              <w:bottom w:val="single" w:sz="4" w:space="0" w:color="auto"/>
+              <w:right w:val="single" w:sz="4" w:space="0" w:color="auto"/>
+            </w:tcBorders>
+            <w:shd w:val="clear" w:color="auto" w:fill="E6E6E6"/>
+          </w:tcPr>
+          <w:p>
+            <w:pPr>
+              <w:pStyle w:val="bp"/>
+              <w:spacing w:before="0" w:after="0"/>
+              <w:jc w:val="center"/>
+              <w:rPr>
+                <w:b/>
+              </w:rPr>
+            </w:pPr>
+            <w:r>
+              <w:rPr>
+                <w:b/>
+              </w:rPr>
+              <w:t>5</w:t>
+            </w:r>
+          </w:p>
+        </w:tc>
+      </w:tr>
+      <w:tr>
+        <w:tc>
+          <w:tcPr>
+            <w:tcW w:w="2143" w:type="dxa"/>
+            <w:tcBorders>
+              <w:top w:val="single" w:sz="4" w:space="0" w:color="auto"/>
+            </w:tcBorders>
+            <w:shd w:val="clear" w:color="auto" w:fill="E0E0E0"/>
+          </w:tcPr>
+          <w:p>
+            <w:pPr>
+              <w:pStyle w:val="bp"/>
+              <w:spacing w:before="0" w:after="0"/>
+              <w:rPr>
+                <w:color w:val="0000FF"/>
+              </w:rPr>
+            </w:pPr>
+            <w:r>
+              <w:rPr>
+                <w:color w:val="0000FF"/>
+              </w:rPr>
+              <w:t>[Data field 1]</w:t>
+            </w:r>
+          </w:p>
+        </w:tc>
+        <w:tc>
+          <w:tcPr>
+            <w:tcW w:w="1705" w:type="dxa"/>
+            <w:tcBorders>
+              <w:top w:val="single" w:sz="4" w:space="0" w:color="auto"/>
+            </w:tcBorders>
+            <w:shd w:val="clear" w:color="auto" w:fill="auto"/>
+          </w:tcPr>
+          <w:p>
+            <w:pPr>
+              <w:pStyle w:val="bp"/>
+              <w:spacing w:before="0" w:after="0"/>
+              <w:rPr>
+                <w:color w:val="0000FF"/>
+              </w:rPr>
+            </w:pPr>
+            <w:r>
+              <w:rPr>
+                <w:color w:val="0000FF"/>
+              </w:rPr>
+              <w:t>[data set 1 input value for field 1]</w:t>
+            </w:r>
+          </w:p>
+        </w:tc>
+        <w:tc>
+          <w:tcPr>
+            <w:tcW w:w="1642" w:type="dxa"/>
+            <w:tcBorders>
+              <w:top w:val="single" w:sz="4" w:space="0" w:color="auto"/>
+            </w:tcBorders>
+            <w:shd w:val="clear" w:color="auto" w:fill="auto"/>
+          </w:tcPr>
+          <w:p>
+            <w:pPr>
+              <w:pStyle w:val="bp"/>
+              <w:spacing w:before="0" w:after="0"/>
+            </w:pPr>
+          </w:p>
+        </w:tc>
+        <w:tc>
+          <w:tcPr>
+            <w:tcW w:w="1209" w:type="dxa"/>
+            <w:tcBorders>
+              <w:top w:val="single" w:sz="4" w:space="0" w:color="auto"/>
+            </w:tcBorders>
+            <w:shd w:val="clear" w:color="auto" w:fill="auto"/>
+          </w:tcPr>
+          <w:p>
+            <w:pPr>
+              <w:pStyle w:val="bp"/>
+              <w:spacing w:before="0" w:after="0"/>
+            </w:pPr>
+          </w:p>
+        </w:tc>
+        <w:tc>
+          <w:tcPr>
+            <w:tcW w:w="1209" w:type="dxa"/>
+            <w:tcBorders>
+              <w:top w:val="single" w:sz="4" w:space="0" w:color="auto"/>
+            </w:tcBorders>
+            <w:shd w:val="clear" w:color="auto" w:fill="auto"/>
+          </w:tcPr>
+          <w:p>
+            <w:pPr>
+              <w:pStyle w:val="bp"/>
+              <w:spacing w:before="0" w:after="0"/>
+            </w:pPr>
+          </w:p>
+        </w:tc>
+        <w:tc>
+          <w:tcPr>
+            <w:tcW w:w="3149" w:type="dxa"/>
+            <w:tcBorders>
+              <w:top w:val="single" w:sz="4" w:space="0" w:color="auto"/>
+            </w:tcBorders>
+            <w:shd w:val="clear" w:color="auto" w:fill="auto"/>
+          </w:tcPr>
+          <w:p>
+            <w:pPr>
+              <w:pStyle w:val="bp"/>
+              <w:spacing w:before="0" w:after="0"/>
+            </w:pPr>
+          </w:p>
+        </w:tc>
+      </w:tr>
+      <w:tr>
+        <w:tc>
+          <w:tcPr>
+            <w:tcW w:w="2143" w:type="dxa"/>
+            <w:shd w:val="clear" w:color="auto" w:fill="E0E0E0"/>
+          </w:tcPr>
+          <w:p>
+            <w:pPr>
+              <w:pStyle w:val="bp"/>
+              <w:spacing w:before="0" w:after="0"/>
+              <w:ind w:left="34"/>
+              <w:rPr>
+                <w:color w:val="0000FF"/>
+              </w:rPr>
+            </w:pPr>
+            <w:r>
+              <w:rPr>
+                <w:color w:val="0000FF"/>
+              </w:rPr>
+              <w:t>[Data field 2]</w:t>
+            </w:r>
+          </w:p>
+        </w:tc>
+        <w:tc>
+          <w:tcPr>
+            <w:tcW w:w="1705" w:type="dxa"/>
+            <w:shd w:val="clear" w:color="auto" w:fill="auto"/>
+          </w:tcPr>
+          <w:p>
+            <w:pPr>
+              <w:pStyle w:val="bp"/>
+              <w:spacing w:before="0" w:after="0"/>
+              <w:rPr>
+                <w:color w:val="0000FF"/>
+              </w:rPr>
+            </w:pPr>
+            <w:r>
+              <w:rPr>
+                <w:color w:val="0000FF"/>
+              </w:rPr>
+              <w:t>[data set 1 input value for field 2]</w:t>
+            </w:r>
+          </w:p>
+        </w:tc>
+        <w:tc>
+          <w:tcPr>
+            <w:tcW w:w="1642" w:type="dxa"/>
+            <w:shd w:val="clear" w:color="auto" w:fill="auto"/>
+          </w:tcPr>
+          <w:p>
+            <w:pPr>
+              <w:pStyle w:val="bp"/>
+              <w:spacing w:before="0" w:after="0"/>
+            </w:pPr>
+          </w:p>
+        </w:tc>
+        <w:tc>
+          <w:tcPr>
+            <w:tcW w:w="1209" w:type="dxa"/>
+            <w:shd w:val="clear" w:color="auto" w:fill="auto"/>
+          </w:tcPr>
+          <w:p>
+            <w:pPr>
+              <w:pStyle w:val="bp"/>
+              <w:spacing w:before="0" w:after="0"/>
+            </w:pPr>
+          </w:p>
+        </w:tc>
+        <w:tc>
+          <w:tcPr>
+            <w:tcW w:w="1209" w:type="dxa"/>
+            <w:shd w:val="clear" w:color="auto" w:fill="auto"/>
+          </w:tcPr>
+          <w:p>
+            <w:pPr>
+              <w:pStyle w:val="bp"/>
+              <w:spacing w:before="0" w:after="0"/>
+            </w:pPr>
+          </w:p>
+        </w:tc>
+        <w:tc>
+          <w:tcPr>
+            <w:tcW w:w="3149" w:type="dxa"/>
+            <w:shd w:val="clear" w:color="auto" w:fill="auto"/>
+          </w:tcPr>
+          <w:p>
+            <w:pPr>
+              <w:pStyle w:val="bp"/>
+              <w:spacing w:before="0" w:after="0"/>
+            </w:pPr>
+          </w:p>
+        </w:tc>
+      </w:tr>
+      <w:tr>
+        <w:tc>
+          <w:tcPr>
+            <w:tcW w:w="2143" w:type="dxa"/>
+            <w:shd w:val="clear" w:color="auto" w:fill="E0E0E0"/>
+          </w:tcPr>
+          <w:p>
+            <w:pPr>
+              <w:pStyle w:val="bp"/>
+              <w:spacing w:before="0" w:after="0"/>
+              <w:rPr>
+                <w:color w:val="0000FF"/>
+              </w:rPr>
+            </w:pPr>
+            <w:r>
+              <w:rPr>
+                <w:color w:val="0000FF"/>
+              </w:rPr>
+              <w:t>[Data field 3]</w:t>
+            </w:r>
+          </w:p>
+        </w:tc>
+        <w:tc>
+          <w:tcPr>
+            <w:tcW w:w="1705" w:type="dxa"/>
+            <w:shd w:val="clear" w:color="auto" w:fill="auto"/>
+          </w:tcPr>
+          <w:p>
+            <w:pPr>
+              <w:pStyle w:val="bp"/>
+              <w:spacing w:before="0" w:after="0"/>
+              <w:rPr>
+                <w:color w:val="0000FF"/>
+              </w:rPr>
+            </w:pPr>
+            <w:r>
+              <w:rPr>
+                <w:color w:val="0000FF"/>
+              </w:rPr>
+              <w:t>[data set 1 input value for field 3]</w:t>
+            </w:r>
+          </w:p>
+        </w:tc>
+        <w:tc>
+          <w:tcPr>
+            <w:tcW w:w="1642" w:type="dxa"/>
+            <w:shd w:val="clear" w:color="auto" w:fill="auto"/>
+          </w:tcPr>
+          <w:p>
+            <w:pPr>
+              <w:pStyle w:val="bp"/>
+              <w:spacing w:before="0" w:after="0"/>
+            </w:pPr>
+          </w:p>
+        </w:tc>
+        <w:tc>
+          <w:tcPr>
+            <w:tcW w:w="1209" w:type="dxa"/>
+            <w:shd w:val="clear" w:color="auto" w:fill="auto"/>
+          </w:tcPr>
+          <w:p>
+            <w:pPr>
+              <w:pStyle w:val="bp"/>
+              <w:spacing w:before="0" w:after="0"/>
+            </w:pPr>
+          </w:p>
+        </w:tc>
+        <w:tc>
+          <w:tcPr>
+            <w:tcW w:w="1209" w:type="dxa"/>
+            <w:shd w:val="clear" w:color="auto" w:fill="auto"/>
+          </w:tcPr>
+          <w:p>
+            <w:pPr>
+              <w:pStyle w:val="bp"/>
+              <w:spacing w:before="0" w:after="0"/>
+            </w:pPr>
+          </w:p>
+        </w:tc>
+        <w:tc>
+          <w:tcPr>
+            <w:tcW w:w="3149" w:type="dxa"/>
+            <w:shd w:val="clear" w:color="auto" w:fill="auto"/>
+          </w:tcPr>
+          <w:p>
+            <w:pPr>
+              <w:pStyle w:val="bp"/>
+              <w:spacing w:before="0" w:after="0"/>
+            </w:pPr>
+          </w:p>
+        </w:tc>
+      </w:tr>
+    </w:tbl>
+    <w:p>
+      <w:pPr>
+        <w:pStyle w:val="bp"/>
+        <w:spacing w:before="0" w:after="0"/>
+      </w:pPr>
+    </w:p>
+    <w:p>
+      <w:pPr>
+        <w:pStyle w:val="bp"/>
+        <w:spacing w:before="0" w:after="0"/>
+      </w:pPr>
+    </w:p>
+    <w:p>
+      <w:pPr>
+        <w:pStyle w:val="bp"/>
+        <w:spacing w:before="0" w:after="0"/>
+      </w:pPr>
+    </w:p>
     <w:sectPr>
-      <w:pgSz w:w="15840" w:h="12240" w:orient="landscape" w:code="1"/>
+      <w:headerReference w:type="default" r:id="rId7"/>
+      <w:footerReference w:type="even" r:id="rId8"/>
+      <w:footerReference w:type="default" r:id="rId9"/>
+      <w:pgSz w:w="12240" w:h="15840" w:code="1"/>
       <w:pgMar w:top="1440" w:right="1440" w:bottom="1440" w:left="1440" w:header="720" w:footer="720" w:gutter="0"/>
       <w:cols w:space="720"/>
       <w:formProt w:val="0"/>
+      <w:docGrid w:linePitch="299"/>
     </w:sectPr>
   </w:body>
 </w:document>
@@ -1872,12 +3159,6 @@
       <w:gridCol w:w="3179"/>
     </w:tblGrid>
     <w:tr>
-      <w:tblPrEx>
-        <w:tblCellMar>
-          <w:top w:w="0" w:type="dxa"/>
-          <w:bottom w:w="0" w:type="dxa"/>
-        </w:tblCellMar>
-      </w:tblPrEx>
       <w:tc>
         <w:tcPr>
           <w:tcW w:w="6379" w:type="dxa"/>
@@ -1925,12 +3206,6 @@
       </w:tc>
     </w:tr>
     <w:tr>
-      <w:tblPrEx>
-        <w:tblCellMar>
-          <w:top w:w="0" w:type="dxa"/>
-          <w:bottom w:w="0" w:type="dxa"/>
-        </w:tblCellMar>
-      </w:tblPrEx>
       <w:tc>
         <w:tcPr>
           <w:tcW w:w="6379" w:type="dxa"/>
@@ -1947,7 +3222,23 @@
         </w:tcPr>
         <w:p>
           <w:r>
-            <w:t xml:space="preserve">  Date:  &lt;dd/mmm/yy&gt;</w:t>
+            <w:t xml:space="preserve">  Date:  &lt;</w:t>
+          </w:r>
+          <w:proofErr w:type="spellStart"/>
+          <w:r>
+            <w:t>dd</w:t>
+          </w:r>
+          <w:proofErr w:type="spellEnd"/>
+          <w:r>
+            <w:t>/mmm/</w:t>
+          </w:r>
+          <w:proofErr w:type="spellStart"/>
+          <w:r>
+            <w:t>yy</w:t>
+          </w:r>
+          <w:proofErr w:type="spellEnd"/>
+          <w:r>
+            <w:t>&gt;</w:t>
           </w:r>
         </w:p>
       </w:tc>
@@ -5253,6 +6544,50 @@
     <w:lsdException w:name="Subtitle" w:qFormat="1"/>
     <w:lsdException w:name="Strong" w:qFormat="1"/>
     <w:lsdException w:name="Emphasis" w:qFormat="1"/>
+    <w:lsdException w:name="Normal Table" w:semiHidden="1" w:unhideWhenUsed="1"/>
+    <w:lsdException w:name="Table Simple 1" w:semiHidden="1" w:unhideWhenUsed="1"/>
+    <w:lsdException w:name="Table Simple 2" w:semiHidden="1" w:unhideWhenUsed="1"/>
+    <w:lsdException w:name="Table Simple 3" w:semiHidden="1" w:unhideWhenUsed="1"/>
+    <w:lsdException w:name="Table Classic 1" w:semiHidden="1" w:unhideWhenUsed="1"/>
+    <w:lsdException w:name="Table Classic 2" w:semiHidden="1" w:unhideWhenUsed="1"/>
+    <w:lsdException w:name="Table Classic 3" w:semiHidden="1" w:unhideWhenUsed="1"/>
+    <w:lsdException w:name="Table Classic 4" w:semiHidden="1" w:unhideWhenUsed="1"/>
+    <w:lsdException w:name="Table Colorful 1" w:semiHidden="1" w:unhideWhenUsed="1"/>
+    <w:lsdException w:name="Table Colorful 2" w:semiHidden="1" w:unhideWhenUsed="1"/>
+    <w:lsdException w:name="Table Colorful 3" w:semiHidden="1" w:unhideWhenUsed="1"/>
+    <w:lsdException w:name="Table Columns 1" w:semiHidden="1" w:unhideWhenUsed="1"/>
+    <w:lsdException w:name="Table Columns 2" w:semiHidden="1" w:unhideWhenUsed="1"/>
+    <w:lsdException w:name="Table Columns 3" w:semiHidden="1" w:unhideWhenUsed="1"/>
+    <w:lsdException w:name="Table Columns 4" w:semiHidden="1" w:unhideWhenUsed="1"/>
+    <w:lsdException w:name="Table Columns 5" w:semiHidden="1" w:unhideWhenUsed="1"/>
+    <w:lsdException w:name="Table Grid 1" w:semiHidden="1" w:unhideWhenUsed="1"/>
+    <w:lsdException w:name="Table Grid 2" w:semiHidden="1" w:unhideWhenUsed="1"/>
+    <w:lsdException w:name="Table Grid 3" w:semiHidden="1" w:unhideWhenUsed="1"/>
+    <w:lsdException w:name="Table Grid 4" w:semiHidden="1" w:unhideWhenUsed="1"/>
+    <w:lsdException w:name="Table Grid 5" w:semiHidden="1" w:unhideWhenUsed="1"/>
+    <w:lsdException w:name="Table Grid 6" w:semiHidden="1" w:unhideWhenUsed="1"/>
+    <w:lsdException w:name="Table Grid 7" w:semiHidden="1" w:unhideWhenUsed="1"/>
+    <w:lsdException w:name="Table Grid 8" w:semiHidden="1" w:unhideWhenUsed="1"/>
+    <w:lsdException w:name="Table List 1" w:semiHidden="1" w:unhideWhenUsed="1"/>
+    <w:lsdException w:name="Table List 2" w:semiHidden="1" w:unhideWhenUsed="1"/>
+    <w:lsdException w:name="Table List 3" w:semiHidden="1" w:unhideWhenUsed="1"/>
+    <w:lsdException w:name="Table List 4" w:semiHidden="1" w:unhideWhenUsed="1"/>
+    <w:lsdException w:name="Table List 5" w:semiHidden="1" w:unhideWhenUsed="1"/>
+    <w:lsdException w:name="Table List 6" w:semiHidden="1" w:unhideWhenUsed="1"/>
+    <w:lsdException w:name="Table List 7" w:semiHidden="1" w:unhideWhenUsed="1"/>
+    <w:lsdException w:name="Table List 8" w:semiHidden="1" w:unhideWhenUsed="1"/>
+    <w:lsdException w:name="Table 3D effects 1" w:semiHidden="1" w:unhideWhenUsed="1"/>
+    <w:lsdException w:name="Table 3D effects 2" w:semiHidden="1" w:unhideWhenUsed="1"/>
+    <w:lsdException w:name="Table 3D effects 3" w:semiHidden="1" w:unhideWhenUsed="1"/>
+    <w:lsdException w:name="Table Contemporary" w:semiHidden="1" w:unhideWhenUsed="1"/>
+    <w:lsdException w:name="Table Elegant" w:semiHidden="1" w:unhideWhenUsed="1"/>
+    <w:lsdException w:name="Table Professional" w:semiHidden="1" w:unhideWhenUsed="1"/>
+    <w:lsdException w:name="Table Subtle 1" w:semiHidden="1" w:unhideWhenUsed="1"/>
+    <w:lsdException w:name="Table Subtle 2" w:semiHidden="1" w:unhideWhenUsed="1"/>
+    <w:lsdException w:name="Table Web 1" w:semiHidden="1" w:unhideWhenUsed="1"/>
+    <w:lsdException w:name="Table Web 2" w:semiHidden="1" w:unhideWhenUsed="1"/>
+    <w:lsdException w:name="Table Web 3" w:semiHidden="1" w:unhideWhenUsed="1"/>
+    <w:lsdException w:name="Table Theme" w:semiHidden="1" w:unhideWhenUsed="1"/>
     <w:lsdException w:name="Placeholder Text" w:semiHidden="1" w:uiPriority="99"/>
     <w:lsdException w:name="No Spacing" w:uiPriority="1" w:qFormat="1"/>
     <w:lsdException w:name="Light Shading" w:uiPriority="60"/>
@@ -5494,11 +6829,15 @@
   </w:style>
   <w:style w:type="character" w:default="1" w:styleId="DefaultParagraphFont">
     <w:name w:val="Default Paragraph Font"/>
+    <w:uiPriority w:val="1"/>
     <w:semiHidden/>
+    <w:unhideWhenUsed/>
   </w:style>
   <w:style w:type="table" w:default="1" w:styleId="TableNormal">
     <w:name w:val="Normal Table"/>
+    <w:uiPriority w:val="99"/>
     <w:semiHidden/>
+    <w:unhideWhenUsed/>
     <w:tblPr>
       <w:tblInd w:w="0" w:type="dxa"/>
       <w:tblCellMar>
@@ -5511,7 +6850,9 @@
   </w:style>
   <w:style w:type="numbering" w:default="1" w:styleId="NoList">
     <w:name w:val="No List"/>
+    <w:uiPriority w:val="99"/>
     <w:semiHidden/>
+    <w:unhideWhenUsed/>
   </w:style>
   <w:style w:type="paragraph" w:styleId="Header">
     <w:name w:val="header"/>

</xml_diff>